<commit_message>
report final lab done
</commit_message>
<xml_diff>
--- a/Report/baocao_DinhThiHongPhuc_20215118.docx
+++ b/Report/baocao_DinhThiHongPhuc_20215118.docx
@@ -1486,7 +1486,7 @@
           <w:sz w:val="28"/>
           <w:szCs w:val="28"/>
         </w:rPr>
-        <w:t>L</w:t>
+        <w:t>Kết quả in ra</w:t>
       </w:r>
     </w:p>
     <w:p>
@@ -1502,15 +1502,14 @@
       <w:r>
         <w:rPr>
           <w:rFonts w:ascii="Times New Roman" w:hAnsi="Times New Roman" w:cs="Times New Roman"/>
-          <w:noProof/>
           <w:sz w:val="28"/>
           <w:szCs w:val="28"/>
         </w:rPr>
         <w:drawing>
-          <wp:inline distT="0" distB="0" distL="0" distR="0" wp14:anchorId="51A16EA7" wp14:editId="6F5A27EC">
-            <wp:extent cx="3791479" cy="981212"/>
-            <wp:effectExtent l="0" t="0" r="0" b="9525"/>
-            <wp:docPr id="686591470" name="Picture 1" descr="A screenshot of a computer screen&#10;&#10;Description automatically generated"/>
+          <wp:inline distT="0" distB="0" distL="0" distR="0" wp14:anchorId="722FA680" wp14:editId="6FFB435B">
+            <wp:extent cx="5943600" cy="5378450"/>
+            <wp:effectExtent l="0" t="0" r="0" b="0"/>
+            <wp:docPr id="820762309" name="Picture 1"/>
             <wp:cNvGraphicFramePr>
               <a:graphicFrameLocks xmlns:a="http://schemas.openxmlformats.org/drawingml/2006/main" noChangeAspect="1"/>
             </wp:cNvGraphicFramePr>
@@ -1518,7 +1517,7 @@
               <a:graphicData uri="http://schemas.openxmlformats.org/drawingml/2006/picture">
                 <pic:pic xmlns:pic="http://schemas.openxmlformats.org/drawingml/2006/picture">
                   <pic:nvPicPr>
-                    <pic:cNvPr id="686591470" name="Picture 1" descr="A screenshot of a computer screen&#10;&#10;Description automatically generated"/>
+                    <pic:cNvPr id="820762309" name=""/>
                     <pic:cNvPicPr/>
                   </pic:nvPicPr>
                   <pic:blipFill>
@@ -1530,7 +1529,7 @@
                   <pic:spPr>
                     <a:xfrm>
                       <a:off x="0" y="0"/>
-                      <a:ext cx="3791479" cy="981212"/>
+                      <a:ext cx="5943600" cy="5378450"/>
                     </a:xfrm>
                     <a:prstGeom prst="rect">
                       <a:avLst/>
@@ -1556,15 +1555,15 @@
       <w:r>
         <w:rPr>
           <w:rFonts w:ascii="Times New Roman" w:hAnsi="Times New Roman" w:cs="Times New Roman"/>
-          <w:noProof/>
-          <w:sz w:val="28"/>
-          <w:szCs w:val="28"/>
-        </w:rPr>
+          <w:sz w:val="28"/>
+          <w:szCs w:val="28"/>
+        </w:rPr>
+        <w:lastRenderedPageBreak/>
         <w:drawing>
-          <wp:inline distT="0" distB="0" distL="0" distR="0" wp14:anchorId="32CF1570" wp14:editId="5C600F53">
-            <wp:extent cx="5943600" cy="920115"/>
-            <wp:effectExtent l="0" t="0" r="0" b="0"/>
-            <wp:docPr id="1915287553" name="Picture 1" descr="A black screen with white text&#10;&#10;Description automatically generated"/>
+          <wp:inline distT="0" distB="0" distL="0" distR="0" wp14:anchorId="1BD9365B" wp14:editId="623BCDCB">
+            <wp:extent cx="5763429" cy="6335009"/>
+            <wp:effectExtent l="0" t="0" r="8890" b="8890"/>
+            <wp:docPr id="2063976557" name="Picture 1" descr="A screenshot of a computer&#10;&#10;Description automatically generated"/>
             <wp:cNvGraphicFramePr>
               <a:graphicFrameLocks xmlns:a="http://schemas.openxmlformats.org/drawingml/2006/main" noChangeAspect="1"/>
             </wp:cNvGraphicFramePr>
@@ -1572,7 +1571,7 @@
               <a:graphicData uri="http://schemas.openxmlformats.org/drawingml/2006/picture">
                 <pic:pic xmlns:pic="http://schemas.openxmlformats.org/drawingml/2006/picture">
                   <pic:nvPicPr>
-                    <pic:cNvPr id="1915287553" name="Picture 1" descr="A black screen with white text&#10;&#10;Description automatically generated"/>
+                    <pic:cNvPr id="2063976557" name="Picture 1" descr="A screenshot of a computer&#10;&#10;Description automatically generated"/>
                     <pic:cNvPicPr/>
                   </pic:nvPicPr>
                   <pic:blipFill>
@@ -1584,7 +1583,7 @@
                   <pic:spPr>
                     <a:xfrm>
                       <a:off x="0" y="0"/>
-                      <a:ext cx="5943600" cy="920115"/>
+                      <a:ext cx="5763429" cy="6335009"/>
                     </a:xfrm>
                     <a:prstGeom prst="rect">
                       <a:avLst/>
@@ -1599,42 +1598,6 @@
     </w:p>
     <w:p>
       <w:pPr>
-        <w:ind w:left="1080"/>
-        <w:rPr>
-          <w:rFonts w:ascii="Times New Roman" w:hAnsi="Times New Roman" w:cs="Times New Roman"/>
-          <w:sz w:val="28"/>
-          <w:szCs w:val="28"/>
-        </w:rPr>
-      </w:pPr>
-      <w:r>
-        <w:rPr>
-          <w:rFonts w:ascii="Times New Roman" w:hAnsi="Times New Roman" w:cs="Times New Roman"/>
-          <w:sz w:val="28"/>
-          <w:szCs w:val="28"/>
-        </w:rPr>
-        <w:t xml:space="preserve">Thiếu dấu </w:t>
-      </w:r>
-      <w:r>
-        <w:rPr>
-          <w:rFonts w:ascii="Times New Roman" w:hAnsi="Times New Roman" w:cs="Times New Roman"/>
-          <w:i/>
-          <w:iCs/>
-          <w:sz w:val="28"/>
-          <w:szCs w:val="28"/>
-        </w:rPr>
-        <w:t>;</w:t>
-      </w:r>
-      <w:r>
-        <w:rPr>
-          <w:rFonts w:ascii="Times New Roman" w:hAnsi="Times New Roman" w:cs="Times New Roman"/>
-          <w:sz w:val="28"/>
-          <w:szCs w:val="28"/>
-        </w:rPr>
-        <w:t xml:space="preserve"> sau tên chương trình</w:t>
-      </w:r>
-    </w:p>
-    <w:p>
-      <w:pPr>
         <w:pStyle w:val="ListParagraph"/>
         <w:ind w:left="1080"/>
         <w:rPr>
@@ -1663,32 +1626,67 @@
           <w:sz w:val="28"/>
           <w:szCs w:val="28"/>
         </w:rPr>
-        <w:t>Lỗi từ khóa</w:t>
+        <w:t>Thay đổi trong bài làm</w:t>
       </w:r>
     </w:p>
     <w:p>
       <w:pPr>
         <w:pStyle w:val="ListParagraph"/>
         <w:ind w:left="1080"/>
-        <w:jc w:val="center"/>
-        <w:rPr>
-          <w:rFonts w:ascii="Times New Roman" w:hAnsi="Times New Roman" w:cs="Times New Roman"/>
-          <w:sz w:val="28"/>
-          <w:szCs w:val="28"/>
-        </w:rPr>
-      </w:pPr>
-      <w:r>
-        <w:rPr>
-          <w:rFonts w:ascii="Times New Roman" w:hAnsi="Times New Roman" w:cs="Times New Roman"/>
-          <w:noProof/>
+        <w:rPr>
+          <w:rFonts w:ascii="Times New Roman" w:hAnsi="Times New Roman" w:cs="Times New Roman"/>
+          <w:sz w:val="28"/>
+          <w:szCs w:val="28"/>
+        </w:rPr>
+      </w:pPr>
+      <w:r>
+        <w:rPr>
+          <w:rFonts w:ascii="Times New Roman" w:hAnsi="Times New Roman" w:cs="Times New Roman"/>
+          <w:sz w:val="28"/>
+          <w:szCs w:val="28"/>
+        </w:rPr>
+        <w:t xml:space="preserve">Dòng 256 trong file </w:t>
+      </w:r>
+      <w:r>
+        <w:rPr>
+          <w:rFonts w:ascii="Times New Roman" w:hAnsi="Times New Roman" w:cs="Times New Roman"/>
+          <w:i/>
+          <w:iCs/>
+          <w:sz w:val="28"/>
+          <w:szCs w:val="28"/>
+        </w:rPr>
+        <w:t>scanner.c</w:t>
+      </w:r>
+      <w:r>
+        <w:rPr>
+          <w:rFonts w:ascii="Times New Roman" w:hAnsi="Times New Roman" w:cs="Times New Roman"/>
+          <w:sz w:val="28"/>
+          <w:szCs w:val="28"/>
+        </w:rPr>
+        <w:t xml:space="preserve"> (vị trí col của PERIOD)</w:t>
+      </w:r>
+    </w:p>
+    <w:p>
+      <w:pPr>
+        <w:pStyle w:val="ListParagraph"/>
+        <w:ind w:left="1080"/>
+        <w:rPr>
+          <w:rFonts w:ascii="Times New Roman" w:hAnsi="Times New Roman" w:cs="Times New Roman"/>
+          <w:sz w:val="28"/>
+          <w:szCs w:val="28"/>
+        </w:rPr>
+      </w:pPr>
+      <w:r>
+        <w:rPr>
+          <w:rFonts w:ascii="Times New Roman" w:hAnsi="Times New Roman" w:cs="Times New Roman"/>
           <w:sz w:val="28"/>
           <w:szCs w:val="28"/>
         </w:rPr>
         <w:drawing>
-          <wp:inline distT="0" distB="0" distL="0" distR="0" wp14:anchorId="1EF36A1F" wp14:editId="7B3AD723">
-            <wp:extent cx="4001058" cy="1114581"/>
-            <wp:effectExtent l="0" t="0" r="0" b="9525"/>
-            <wp:docPr id="42284469" name="Picture 1"/>
+          <wp:inline distT="0" distB="0" distL="0" distR="0" wp14:anchorId="25D54D5E" wp14:editId="0305CB65">
+            <wp:extent cx="5677692" cy="685896"/>
+            <wp:effectExtent l="0" t="0" r="0" b="0"/>
+            <wp:docPr id="457456638" name="Picture 1"/>
             <wp:cNvGraphicFramePr>
               <a:graphicFrameLocks xmlns:a="http://schemas.openxmlformats.org/drawingml/2006/main" noChangeAspect="1"/>
             </wp:cNvGraphicFramePr>
@@ -1696,7 +1694,7 @@
               <a:graphicData uri="http://schemas.openxmlformats.org/drawingml/2006/picture">
                 <pic:pic xmlns:pic="http://schemas.openxmlformats.org/drawingml/2006/picture">
                   <pic:nvPicPr>
-                    <pic:cNvPr id="42284469" name=""/>
+                    <pic:cNvPr id="457456638" name=""/>
                     <pic:cNvPicPr/>
                   </pic:nvPicPr>
                   <pic:blipFill>
@@ -1708,7 +1706,7 @@
                   <pic:spPr>
                     <a:xfrm>
                       <a:off x="0" y="0"/>
-                      <a:ext cx="4001058" cy="1114581"/>
+                      <a:ext cx="5677692" cy="685896"/>
                     </a:xfrm>
                     <a:prstGeom prst="rect">
                       <a:avLst/>
@@ -1725,25 +1723,73 @@
       <w:pPr>
         <w:pStyle w:val="ListParagraph"/>
         <w:ind w:left="1080"/>
-        <w:jc w:val="center"/>
-        <w:rPr>
-          <w:rFonts w:ascii="Times New Roman" w:hAnsi="Times New Roman" w:cs="Times New Roman"/>
-          <w:sz w:val="28"/>
-          <w:szCs w:val="28"/>
-        </w:rPr>
-      </w:pPr>
-      <w:r>
-        <w:rPr>
-          <w:rFonts w:ascii="Times New Roman" w:hAnsi="Times New Roman" w:cs="Times New Roman"/>
-          <w:noProof/>
-          <w:sz w:val="28"/>
-          <w:szCs w:val="28"/>
-        </w:rPr>
+        <w:rPr>
+          <w:rFonts w:ascii="Times New Roman" w:hAnsi="Times New Roman" w:cs="Times New Roman"/>
+          <w:i/>
+          <w:iCs/>
+          <w:sz w:val="28"/>
+          <w:szCs w:val="28"/>
+        </w:rPr>
+      </w:pPr>
+      <w:r>
+        <w:rPr>
+          <w:rFonts w:ascii="Times New Roman" w:hAnsi="Times New Roman" w:cs="Times New Roman"/>
+          <w:sz w:val="28"/>
+          <w:szCs w:val="28"/>
+        </w:rPr>
+        <w:t>Các hàm sau</w:t>
+      </w:r>
+      <w:r>
+        <w:rPr>
+          <w:rFonts w:ascii="Times New Roman" w:hAnsi="Times New Roman" w:cs="Times New Roman"/>
+          <w:i/>
+          <w:iCs/>
+          <w:sz w:val="28"/>
+          <w:szCs w:val="28"/>
+        </w:rPr>
+        <w:t xml:space="preserve"> </w:t>
+      </w:r>
+      <w:r>
+        <w:rPr>
+          <w:rFonts w:ascii="Times New Roman" w:hAnsi="Times New Roman" w:cs="Times New Roman"/>
+          <w:sz w:val="28"/>
+          <w:szCs w:val="28"/>
+        </w:rPr>
+        <w:t xml:space="preserve">trong </w:t>
+      </w:r>
+      <w:r>
+        <w:rPr>
+          <w:rFonts w:ascii="Times New Roman" w:hAnsi="Times New Roman" w:cs="Times New Roman"/>
+          <w:i/>
+          <w:iCs/>
+          <w:sz w:val="28"/>
+          <w:szCs w:val="28"/>
+        </w:rPr>
+        <w:t>parser.c</w:t>
+      </w:r>
+    </w:p>
+    <w:p>
+      <w:pPr>
+        <w:pStyle w:val="ListParagraph"/>
+        <w:ind w:left="1080"/>
+        <w:rPr>
+          <w:rFonts w:ascii="Times New Roman" w:hAnsi="Times New Roman" w:cs="Times New Roman"/>
+          <w:sz w:val="28"/>
+          <w:szCs w:val="28"/>
+        </w:rPr>
+      </w:pPr>
+      <w:r>
+        <w:rPr>
+          <w:rFonts w:ascii="Times New Roman" w:hAnsi="Times New Roman" w:cs="Times New Roman"/>
+          <w:sz w:val="28"/>
+          <w:szCs w:val="28"/>
+        </w:rPr>
+        <w:lastRenderedPageBreak/>
         <w:drawing>
-          <wp:inline distT="0" distB="0" distL="0" distR="0" wp14:anchorId="43230164" wp14:editId="03FB058A">
-            <wp:extent cx="5943600" cy="627380"/>
-            <wp:effectExtent l="0" t="0" r="0" b="1270"/>
-            <wp:docPr id="1540207001" name="Picture 1" descr="A black screen with white text&#10;&#10;Description automatically generated"/>
+          <wp:inline distT="0" distB="0" distL="0" distR="0" wp14:anchorId="7A647FBF" wp14:editId="3078E432">
+            <wp:extent cx="5639587" cy="3105583"/>
+            <wp:effectExtent l="0" t="0" r="0" b="0"/>
+            <wp:docPr id="1099007179" name="Picture 1" descr="A computer screen with text and images&#10;&#10;Description automatically generated"/>
             <wp:cNvGraphicFramePr>
               <a:graphicFrameLocks xmlns:a="http://schemas.openxmlformats.org/drawingml/2006/main" noChangeAspect="1"/>
             </wp:cNvGraphicFramePr>
@@ -1751,7 +1797,7 @@
               <a:graphicData uri="http://schemas.openxmlformats.org/drawingml/2006/picture">
                 <pic:pic xmlns:pic="http://schemas.openxmlformats.org/drawingml/2006/picture">
                   <pic:nvPicPr>
-                    <pic:cNvPr id="1540207001" name="Picture 1" descr="A black screen with white text&#10;&#10;Description automatically generated"/>
+                    <pic:cNvPr id="1099007179" name="Picture 1" descr="A computer screen with text and images&#10;&#10;Description automatically generated"/>
                     <pic:cNvPicPr/>
                   </pic:nvPicPr>
                   <pic:blipFill>
@@ -1763,7 +1809,7 @@
                   <pic:spPr>
                     <a:xfrm>
                       <a:off x="0" y="0"/>
-                      <a:ext cx="5943600" cy="627380"/>
+                      <a:ext cx="5639587" cy="3105583"/>
                     </a:xfrm>
                     <a:prstGeom prst="rect">
                       <a:avLst/>
@@ -1792,84 +1838,11 @@
           <w:sz w:val="28"/>
           <w:szCs w:val="28"/>
         </w:rPr>
-        <w:t xml:space="preserve">Từ khóa </w:t>
-      </w:r>
-      <w:r>
-        <w:rPr>
-          <w:rFonts w:ascii="Times New Roman" w:hAnsi="Times New Roman" w:cs="Times New Roman"/>
-          <w:i/>
-          <w:iCs/>
-          <w:sz w:val="28"/>
-          <w:szCs w:val="28"/>
-        </w:rPr>
-        <w:t>Program</w:t>
-      </w:r>
-      <w:r>
-        <w:rPr>
-          <w:rFonts w:ascii="Times New Roman" w:hAnsi="Times New Roman" w:cs="Times New Roman"/>
-          <w:sz w:val="28"/>
-          <w:szCs w:val="28"/>
-        </w:rPr>
-        <w:t xml:space="preserve"> bị viết sai</w:t>
-      </w:r>
-    </w:p>
-    <w:p>
-      <w:pPr>
-        <w:pStyle w:val="ListParagraph"/>
-        <w:ind w:left="1080"/>
-        <w:rPr>
-          <w:rFonts w:ascii="Times New Roman" w:hAnsi="Times New Roman" w:cs="Times New Roman"/>
-          <w:sz w:val="28"/>
-          <w:szCs w:val="28"/>
-        </w:rPr>
-      </w:pPr>
-    </w:p>
-    <w:p>
-      <w:pPr>
-        <w:pStyle w:val="ListParagraph"/>
-        <w:numPr>
-          <w:ilvl w:val="0"/>
-          <w:numId w:val="3"/>
-        </w:numPr>
-        <w:rPr>
-          <w:rFonts w:ascii="Times New Roman" w:hAnsi="Times New Roman" w:cs="Times New Roman"/>
-          <w:sz w:val="28"/>
-          <w:szCs w:val="28"/>
-        </w:rPr>
-      </w:pPr>
-      <w:r>
-        <w:rPr>
-          <w:rFonts w:ascii="Times New Roman" w:hAnsi="Times New Roman" w:cs="Times New Roman"/>
-          <w:sz w:val="28"/>
-          <w:szCs w:val="28"/>
-        </w:rPr>
-        <w:t>Lỗi biểu thức</w:t>
-      </w:r>
-    </w:p>
-    <w:p>
-      <w:pPr>
-        <w:pStyle w:val="ListParagraph"/>
-        <w:ind w:left="1080"/>
-        <w:jc w:val="center"/>
-        <w:rPr>
-          <w:rFonts w:ascii="Times New Roman" w:hAnsi="Times New Roman" w:cs="Times New Roman"/>
-          <w:sz w:val="28"/>
-          <w:szCs w:val="28"/>
-        </w:rPr>
-      </w:pPr>
-      <w:r>
-        <w:rPr>
-          <w:rFonts w:ascii="Times New Roman" w:hAnsi="Times New Roman" w:cs="Times New Roman"/>
-          <w:noProof/>
-          <w:sz w:val="28"/>
-          <w:szCs w:val="28"/>
-        </w:rPr>
-        <w:lastRenderedPageBreak/>
         <w:drawing>
-          <wp:inline distT="0" distB="0" distL="0" distR="0" wp14:anchorId="1E11A80C" wp14:editId="266888BC">
-            <wp:extent cx="3972479" cy="1257475"/>
-            <wp:effectExtent l="0" t="0" r="9525" b="0"/>
-            <wp:docPr id="976437872" name="Picture 1"/>
+          <wp:inline distT="0" distB="0" distL="0" distR="0" wp14:anchorId="14A52BAC" wp14:editId="69336B2D">
+            <wp:extent cx="4858428" cy="2686425"/>
+            <wp:effectExtent l="0" t="0" r="0" b="0"/>
+            <wp:docPr id="114930230" name="Picture 1" descr="A computer screen shot of text&#10;&#10;Description automatically generated"/>
             <wp:cNvGraphicFramePr>
               <a:graphicFrameLocks xmlns:a="http://schemas.openxmlformats.org/drawingml/2006/main" noChangeAspect="1"/>
             </wp:cNvGraphicFramePr>
@@ -1877,7 +1850,7 @@
               <a:graphicData uri="http://schemas.openxmlformats.org/drawingml/2006/picture">
                 <pic:pic xmlns:pic="http://schemas.openxmlformats.org/drawingml/2006/picture">
                   <pic:nvPicPr>
-                    <pic:cNvPr id="976437872" name=""/>
+                    <pic:cNvPr id="114930230" name="Picture 1" descr="A computer screen shot of text&#10;&#10;Description automatically generated"/>
                     <pic:cNvPicPr/>
                   </pic:nvPicPr>
                   <pic:blipFill>
@@ -1889,7 +1862,7 @@
                   <pic:spPr>
                     <a:xfrm>
                       <a:off x="0" y="0"/>
-                      <a:ext cx="3972479" cy="1257475"/>
+                      <a:ext cx="4858428" cy="2686425"/>
                     </a:xfrm>
                     <a:prstGeom prst="rect">
                       <a:avLst/>
@@ -1906,25 +1879,24 @@
       <w:pPr>
         <w:pStyle w:val="ListParagraph"/>
         <w:ind w:left="1080"/>
-        <w:jc w:val="center"/>
-        <w:rPr>
-          <w:rFonts w:ascii="Times New Roman" w:hAnsi="Times New Roman" w:cs="Times New Roman"/>
-          <w:sz w:val="28"/>
-          <w:szCs w:val="28"/>
-        </w:rPr>
-      </w:pPr>
-      <w:r>
-        <w:rPr>
-          <w:rFonts w:ascii="Times New Roman" w:hAnsi="Times New Roman" w:cs="Times New Roman"/>
-          <w:noProof/>
-          <w:sz w:val="28"/>
-          <w:szCs w:val="28"/>
-        </w:rPr>
+        <w:rPr>
+          <w:rFonts w:ascii="Times New Roman" w:hAnsi="Times New Roman" w:cs="Times New Roman"/>
+          <w:sz w:val="28"/>
+          <w:szCs w:val="28"/>
+        </w:rPr>
+      </w:pPr>
+      <w:r>
+        <w:rPr>
+          <w:rFonts w:ascii="Times New Roman" w:hAnsi="Times New Roman" w:cs="Times New Roman"/>
+          <w:sz w:val="28"/>
+          <w:szCs w:val="28"/>
+        </w:rPr>
+        <w:lastRenderedPageBreak/>
         <w:drawing>
-          <wp:inline distT="0" distB="0" distL="0" distR="0" wp14:anchorId="4DEE2F8E" wp14:editId="7CAF4408">
-            <wp:extent cx="5943600" cy="3234055"/>
-            <wp:effectExtent l="0" t="0" r="0" b="4445"/>
-            <wp:docPr id="2114294603" name="Picture 1" descr="A screenshot of a computer&#10;&#10;Description automatically generated"/>
+          <wp:inline distT="0" distB="0" distL="0" distR="0" wp14:anchorId="3434E98A" wp14:editId="540B88DD">
+            <wp:extent cx="4744112" cy="2886478"/>
+            <wp:effectExtent l="0" t="0" r="0" b="9525"/>
+            <wp:docPr id="1567026428" name="Picture 1" descr="A computer screen shot of text&#10;&#10;Description automatically generated"/>
             <wp:cNvGraphicFramePr>
               <a:graphicFrameLocks xmlns:a="http://schemas.openxmlformats.org/drawingml/2006/main" noChangeAspect="1"/>
             </wp:cNvGraphicFramePr>
@@ -1932,7 +1904,7 @@
               <a:graphicData uri="http://schemas.openxmlformats.org/drawingml/2006/picture">
                 <pic:pic xmlns:pic="http://schemas.openxmlformats.org/drawingml/2006/picture">
                   <pic:nvPicPr>
-                    <pic:cNvPr id="2114294603" name="Picture 1" descr="A screenshot of a computer&#10;&#10;Description automatically generated"/>
+                    <pic:cNvPr id="1567026428" name="Picture 1" descr="A computer screen shot of text&#10;&#10;Description automatically generated"/>
                     <pic:cNvPicPr/>
                   </pic:nvPicPr>
                   <pic:blipFill>
@@ -1944,7 +1916,7 @@
                   <pic:spPr>
                     <a:xfrm>
                       <a:off x="0" y="0"/>
-                      <a:ext cx="5943600" cy="3234055"/>
+                      <a:ext cx="4744112" cy="2886478"/>
                     </a:xfrm>
                     <a:prstGeom prst="rect">
                       <a:avLst/>
@@ -1967,14 +1939,6 @@
           <w:szCs w:val="28"/>
         </w:rPr>
       </w:pPr>
-      <w:r>
-        <w:rPr>
-          <w:rFonts w:ascii="Times New Roman" w:hAnsi="Times New Roman" w:cs="Times New Roman"/>
-          <w:sz w:val="28"/>
-          <w:szCs w:val="28"/>
-        </w:rPr>
-        <w:t>Biểu thức gán không đúng cú pháp</w:t>
-      </w:r>
     </w:p>
     <w:sectPr>
       <w:pgSz w:w="12240" w:h="15840"/>

</xml_diff>